<commit_message>
update: Programação Linear - aula 1
</commit_message>
<xml_diff>
--- a/4-Iniciacao-Programacao-Linear/Aula-01/Avaliacao-1/Programacao-Linear-Atividade-Avaliativa-1.docx
+++ b/4-Iniciacao-Programacao-Linear/Aula-01/Avaliacao-1/Programacao-Linear-Atividade-Avaliativa-1.docx
@@ -4,6 +4,7 @@
   <w:body>
     <w:p>
       <w:pPr>
+        <w:spacing w:line="240" w:lineRule="auto"/>
         <w:rPr>
           <w:sz w:val="20"/>
           <w:szCs w:val="20"/>
@@ -14,11 +15,26 @@
           <w:sz w:val="20"/>
           <w:szCs w:val="20"/>
         </w:rPr>
-        <w:t>Disciplina: Introdução à Programação Linear</w:t>
+        <w:t>Disciplina: In</w:t>
+      </w:r>
+      <w:r>
+        <w:rPr>
+          <w:sz w:val="20"/>
+          <w:szCs w:val="20"/>
+        </w:rPr>
+        <w:t>iciação</w:t>
+      </w:r>
+      <w:r>
+        <w:rPr>
+          <w:sz w:val="20"/>
+          <w:szCs w:val="20"/>
+        </w:rPr>
+        <w:t xml:space="preserve"> à Programação Linear</w:t>
       </w:r>
     </w:p>
     <w:p>
       <w:pPr>
+        <w:spacing w:line="240" w:lineRule="auto"/>
         <w:rPr>
           <w:sz w:val="20"/>
           <w:szCs w:val="20"/>
@@ -29,11 +45,28 @@
           <w:sz w:val="20"/>
           <w:szCs w:val="20"/>
         </w:rPr>
-        <w:t>Primeira Atividade Avaliativa</w:t>
+        <w:t>Aluna: Cintia Izumi Shinoda</w:t>
       </w:r>
     </w:p>
     <w:p>
       <w:pPr>
+        <w:spacing w:line="240" w:lineRule="auto"/>
+        <w:rPr>
+          <w:sz w:val="20"/>
+          <w:szCs w:val="20"/>
+        </w:rPr>
+      </w:pPr>
+      <w:r>
+        <w:rPr>
+          <w:sz w:val="20"/>
+          <w:szCs w:val="20"/>
+        </w:rPr>
+        <w:t>Primeira Atividade Avaliativa</w:t>
+      </w:r>
+    </w:p>
+    <w:p>
+      <w:pPr>
+        <w:spacing w:line="360" w:lineRule="auto"/>
         <w:rPr>
           <w:sz w:val="20"/>
           <w:szCs w:val="20"/>
@@ -42,21 +75,26 @@
     </w:p>
     <w:p>
       <w:pPr>
-        <w:rPr>
-          <w:sz w:val="20"/>
-          <w:szCs w:val="20"/>
+        <w:pStyle w:val="Subtitle"/>
+        <w:spacing w:line="360" w:lineRule="auto"/>
+        <w:rPr>
+          <w:color w:val="auto"/>
+          <w:sz w:val="24"/>
+          <w:szCs w:val="24"/>
         </w:rPr>
       </w:pPr>
       <w:r>
         <w:rPr>
-          <w:sz w:val="20"/>
-          <w:szCs w:val="20"/>
+          <w:color w:val="auto"/>
+          <w:sz w:val="24"/>
+          <w:szCs w:val="24"/>
         </w:rPr>
         <w:t xml:space="preserve">I. Nome do artigo: </w:t>
       </w:r>
     </w:p>
     <w:p>
       <w:pPr>
+        <w:spacing w:line="360" w:lineRule="auto"/>
         <w:rPr>
           <w:sz w:val="20"/>
           <w:szCs w:val="20"/>
@@ -72,6 +110,7 @@
     </w:p>
     <w:p>
       <w:pPr>
+        <w:spacing w:line="360" w:lineRule="auto"/>
         <w:rPr>
           <w:sz w:val="20"/>
           <w:szCs w:val="20"/>
@@ -80,21 +119,26 @@
     </w:p>
     <w:p>
       <w:pPr>
-        <w:rPr>
-          <w:sz w:val="20"/>
-          <w:szCs w:val="20"/>
+        <w:pStyle w:val="Subtitle"/>
+        <w:spacing w:line="360" w:lineRule="auto"/>
+        <w:rPr>
+          <w:color w:val="auto"/>
+          <w:sz w:val="24"/>
+          <w:szCs w:val="24"/>
         </w:rPr>
       </w:pPr>
       <w:r>
         <w:rPr>
-          <w:sz w:val="20"/>
-          <w:szCs w:val="20"/>
+          <w:color w:val="auto"/>
+          <w:sz w:val="24"/>
+          <w:szCs w:val="24"/>
         </w:rPr>
         <w:t>II. Nome dos autores:</w:t>
       </w:r>
     </w:p>
     <w:p>
       <w:pPr>
+        <w:spacing w:line="360" w:lineRule="auto"/>
         <w:rPr>
           <w:sz w:val="20"/>
           <w:szCs w:val="20"/>
@@ -119,6 +163,7 @@
     </w:p>
     <w:p>
       <w:pPr>
+        <w:spacing w:line="360" w:lineRule="auto"/>
         <w:rPr>
           <w:sz w:val="20"/>
           <w:szCs w:val="20"/>
@@ -134,6 +179,7 @@
     </w:p>
     <w:p>
       <w:pPr>
+        <w:spacing w:line="360" w:lineRule="auto"/>
         <w:rPr>
           <w:sz w:val="20"/>
           <w:szCs w:val="20"/>
@@ -165,6 +211,7 @@
     </w:p>
     <w:p>
       <w:pPr>
+        <w:spacing w:line="360" w:lineRule="auto"/>
         <w:rPr>
           <w:sz w:val="20"/>
           <w:szCs w:val="20"/>
@@ -212,6 +259,7 @@
     </w:p>
     <w:p>
       <w:pPr>
+        <w:spacing w:line="360" w:lineRule="auto"/>
         <w:rPr>
           <w:sz w:val="20"/>
           <w:szCs w:val="20"/>
@@ -220,21 +268,26 @@
     </w:p>
     <w:p>
       <w:pPr>
-        <w:rPr>
-          <w:sz w:val="20"/>
-          <w:szCs w:val="20"/>
+        <w:pStyle w:val="Subtitle"/>
+        <w:spacing w:line="360" w:lineRule="auto"/>
+        <w:rPr>
+          <w:color w:val="auto"/>
+          <w:sz w:val="24"/>
+          <w:szCs w:val="24"/>
         </w:rPr>
       </w:pPr>
       <w:r>
         <w:rPr>
-          <w:sz w:val="20"/>
-          <w:szCs w:val="20"/>
+          <w:color w:val="auto"/>
+          <w:sz w:val="24"/>
+          <w:szCs w:val="24"/>
         </w:rPr>
         <w:t>III. Local de publicação:</w:t>
       </w:r>
     </w:p>
     <w:p>
       <w:pPr>
+        <w:spacing w:line="360" w:lineRule="auto"/>
         <w:rPr>
           <w:sz w:val="20"/>
           <w:szCs w:val="20"/>
@@ -250,6 +303,7 @@
     </w:p>
     <w:p>
       <w:pPr>
+        <w:spacing w:line="360" w:lineRule="auto"/>
         <w:rPr>
           <w:sz w:val="20"/>
           <w:szCs w:val="20"/>
@@ -258,21 +312,34 @@
     </w:p>
     <w:p>
       <w:pPr>
-        <w:rPr>
-          <w:sz w:val="20"/>
-          <w:szCs w:val="20"/>
+        <w:pStyle w:val="Subtitle"/>
+        <w:spacing w:line="360" w:lineRule="auto"/>
+        <w:rPr>
+          <w:color w:val="auto"/>
+          <w:sz w:val="24"/>
+          <w:szCs w:val="24"/>
         </w:rPr>
       </w:pPr>
       <w:r>
         <w:rPr>
-          <w:sz w:val="20"/>
-          <w:szCs w:val="20"/>
+          <w:color w:val="auto"/>
+          <w:sz w:val="24"/>
+          <w:szCs w:val="24"/>
         </w:rPr>
         <w:t>IV. A função objetivo do problema</w:t>
+      </w:r>
+      <w:r>
+        <w:rPr>
+          <w:color w:val="auto"/>
+          <w:sz w:val="24"/>
+          <w:szCs w:val="24"/>
+        </w:rPr>
+        <w:t>:</w:t>
       </w:r>
     </w:p>
     <w:p>
       <w:pPr>
+        <w:spacing w:line="360" w:lineRule="auto"/>
         <w:rPr>
           <w:sz w:val="20"/>
           <w:szCs w:val="20"/>
@@ -569,28 +636,7 @@
     </w:p>
     <w:p>
       <w:pPr>
-        <w:rPr>
-          <w:sz w:val="20"/>
-          <w:szCs w:val="20"/>
-        </w:rPr>
-      </w:pPr>
-      <w:r>
-        <w:rPr>
-          <w:sz w:val="20"/>
-          <w:szCs w:val="20"/>
-        </w:rPr>
-        <w:tab/>
-      </w:r>
-      <w:r>
-        <w:rPr>
-          <w:sz w:val="20"/>
-          <w:szCs w:val="20"/>
-        </w:rPr>
-        <w:t>Minimizar o custo total diário da frota</w:t>
-      </w:r>
-    </w:p>
-    <w:p>
-      <w:pPr>
+        <w:spacing w:line="360" w:lineRule="auto"/>
         <w:rPr>
           <w:sz w:val="20"/>
           <w:szCs w:val="20"/>
@@ -599,17 +645,29 @@
     </w:p>
     <w:p>
       <w:pPr>
-        <w:rPr>
-          <w:sz w:val="20"/>
-          <w:szCs w:val="20"/>
+        <w:pStyle w:val="Subtitle"/>
+        <w:spacing w:line="360" w:lineRule="auto"/>
+        <w:rPr>
+          <w:color w:val="auto"/>
+          <w:sz w:val="24"/>
+          <w:szCs w:val="24"/>
         </w:rPr>
       </w:pPr>
       <w:r>
         <w:rPr>
-          <w:sz w:val="20"/>
-          <w:szCs w:val="20"/>
+          <w:color w:val="auto"/>
+          <w:sz w:val="24"/>
+          <w:szCs w:val="24"/>
         </w:rPr>
         <w:t>V. Variáveis de decisão do problema</w:t>
+      </w:r>
+      <w:r>
+        <w:rPr>
+          <w:color w:val="auto"/>
+          <w:sz w:val="24"/>
+          <w:szCs w:val="24"/>
+        </w:rPr>
+        <w:t>:</w:t>
       </w:r>
     </w:p>
     <w:tbl>
@@ -632,6 +690,7 @@
           </w:tcPr>
           <w:p>
             <w:pPr>
+              <w:spacing w:line="360" w:lineRule="auto"/>
               <w:rPr>
                 <w:sz w:val="20"/>
                 <w:szCs w:val="20"/>
@@ -681,6 +740,7 @@
           </w:tcPr>
           <w:p>
             <w:pPr>
+              <w:spacing w:line="360" w:lineRule="auto"/>
               <w:rPr>
                 <w:sz w:val="20"/>
                 <w:szCs w:val="20"/>
@@ -725,23 +785,7 @@
                 <w:sz w:val="20"/>
                 <w:szCs w:val="20"/>
               </w:rPr>
-              <w:t xml:space="preserve"> (di</w:t>
-            </w:r>
-            <w:proofErr w:type="spellStart"/>
-            <w:r>
-              <w:rPr>
-                <w:sz w:val="20"/>
-                <w:szCs w:val="20"/>
-              </w:rPr>
-              <w:t>ário</w:t>
-            </w:r>
-            <w:proofErr w:type="spellEnd"/>
-            <w:r>
-              <w:rPr>
-                <w:sz w:val="20"/>
-                <w:szCs w:val="20"/>
-              </w:rPr>
-              <w:t>)</w:t>
+              <w:t xml:space="preserve"> (diário)</w:t>
             </w:r>
           </w:p>
         </w:tc>
@@ -753,6 +797,7 @@
           </w:tcPr>
           <w:p>
             <w:pPr>
+              <w:spacing w:line="360" w:lineRule="auto"/>
               <w:rPr>
                 <w:sz w:val="20"/>
                 <w:szCs w:val="20"/>
@@ -802,6 +847,7 @@
           </w:tcPr>
           <w:p>
             <w:pPr>
+              <w:spacing w:line="360" w:lineRule="auto"/>
               <w:rPr>
                 <w:sz w:val="20"/>
                 <w:szCs w:val="20"/>
@@ -824,6 +870,7 @@
           </w:tcPr>
           <w:p>
             <w:pPr>
+              <w:spacing w:line="360" w:lineRule="auto"/>
               <w:rPr>
                 <w:sz w:val="20"/>
                 <w:szCs w:val="20"/>
@@ -873,6 +920,7 @@
           </w:tcPr>
           <w:p>
             <w:pPr>
+              <w:spacing w:line="360" w:lineRule="auto"/>
               <w:rPr>
                 <w:sz w:val="20"/>
                 <w:szCs w:val="20"/>
@@ -892,15 +940,7 @@
                   <w:sz w:val="20"/>
                   <w:szCs w:val="20"/>
                 </w:rPr>
-                <m:t>i</m:t>
-              </m:r>
-              <m:r>
-                <w:rPr>
-                  <w:rFonts w:ascii="Cambria Math" w:hAnsi="Cambria Math"/>
-                  <w:sz w:val="20"/>
-                  <w:szCs w:val="20"/>
-                </w:rPr>
-                <m:t xml:space="preserve"> </m:t>
+                <m:t xml:space="preserve">i </m:t>
               </m:r>
             </m:oMath>
             <w:r>
@@ -930,6 +970,7 @@
           </w:tcPr>
           <w:p>
             <w:pPr>
+              <w:spacing w:line="360" w:lineRule="auto"/>
               <w:rPr>
                 <w:sz w:val="20"/>
                 <w:szCs w:val="20"/>
@@ -979,6 +1020,7 @@
           </w:tcPr>
           <w:p>
             <w:pPr>
+              <w:spacing w:line="360" w:lineRule="auto"/>
               <w:rPr>
                 <w:sz w:val="20"/>
                 <w:szCs w:val="20"/>
@@ -1007,6 +1049,7 @@
     </w:tbl>
     <w:p>
       <w:pPr>
+        <w:spacing w:line="360" w:lineRule="auto"/>
         <w:rPr>
           <w:sz w:val="20"/>
           <w:szCs w:val="20"/>
@@ -1015,30 +1058,46 @@
     </w:p>
     <w:p>
       <w:pPr>
-        <w:rPr>
-          <w:sz w:val="20"/>
-          <w:szCs w:val="20"/>
+        <w:pStyle w:val="Subtitle"/>
+        <w:spacing w:line="360" w:lineRule="auto"/>
+        <w:rPr>
+          <w:color w:val="auto"/>
+          <w:sz w:val="24"/>
+          <w:szCs w:val="24"/>
         </w:rPr>
       </w:pPr>
       <w:r>
         <w:rPr>
-          <w:sz w:val="20"/>
-          <w:szCs w:val="20"/>
-        </w:rPr>
+          <w:color w:val="auto"/>
+          <w:sz w:val="24"/>
+          <w:szCs w:val="24"/>
+        </w:rPr>
+        <w:lastRenderedPageBreak/>
         <w:t>VI. Restrições do problema</w:t>
+      </w:r>
+      <w:r>
+        <w:rPr>
+          <w:color w:val="auto"/>
+          <w:sz w:val="24"/>
+          <w:szCs w:val="24"/>
+        </w:rPr>
+        <w:t>:</w:t>
       </w:r>
     </w:p>
     <w:p>
       <w:pPr>
-        <w:rPr>
-          <w:sz w:val="20"/>
-          <w:szCs w:val="20"/>
+        <w:spacing w:line="360" w:lineRule="auto"/>
+        <w:rPr>
+          <w:sz w:val="20"/>
+          <w:szCs w:val="20"/>
+          <w:u w:val="single"/>
         </w:rPr>
       </w:pPr>
       <w:r>
         <w:rPr>
           <w:sz w:val="20"/>
           <w:szCs w:val="20"/>
+          <w:u w:val="single"/>
         </w:rPr>
         <w:t xml:space="preserve">a. </w:t>
       </w:r>
@@ -1046,12 +1105,14 @@
         <w:rPr>
           <w:sz w:val="20"/>
           <w:szCs w:val="20"/>
+          <w:u w:val="single"/>
         </w:rPr>
         <w:t>Quanto à capacidade de carga dos caminhões e necessidade da indústria</w:t>
       </w:r>
     </w:p>
     <w:p>
       <w:pPr>
+        <w:spacing w:line="360" w:lineRule="auto"/>
         <w:rPr>
           <w:sz w:val="20"/>
           <w:szCs w:val="20"/>
@@ -1165,6 +1226,7 @@
     </w:p>
     <w:p>
       <w:pPr>
+        <w:spacing w:line="360" w:lineRule="auto"/>
         <w:rPr>
           <w:sz w:val="20"/>
           <w:szCs w:val="20"/>
@@ -1618,38 +1680,30 @@
     </w:p>
     <w:p>
       <w:pPr>
-        <w:rPr>
-          <w:sz w:val="20"/>
-          <w:szCs w:val="20"/>
-          <w:lang w:val="en-US"/>
+        <w:spacing w:line="360" w:lineRule="auto"/>
+        <w:rPr>
+          <w:sz w:val="20"/>
+          <w:szCs w:val="20"/>
         </w:rPr>
       </w:pPr>
+      <w:r>
+        <w:rPr>
+          <w:sz w:val="20"/>
+          <w:szCs w:val="20"/>
+        </w:rPr>
+        <w:t>Onde:</w:t>
+      </w:r>
+      <w:r>
+        <w:rPr>
+          <w:sz w:val="20"/>
+          <w:szCs w:val="20"/>
+        </w:rPr>
+        <w:t xml:space="preserve"> </w:t>
+      </w:r>
     </w:p>
     <w:p>
       <w:pPr>
-        <w:rPr>
-          <w:sz w:val="20"/>
-          <w:szCs w:val="20"/>
-        </w:rPr>
-      </w:pPr>
-      <w:r>
-        <w:rPr>
-          <w:sz w:val="20"/>
-          <w:szCs w:val="20"/>
-        </w:rPr>
-        <w:lastRenderedPageBreak/>
-        <w:t>Onde:</w:t>
-      </w:r>
-      <w:r>
-        <w:rPr>
-          <w:sz w:val="20"/>
-          <w:szCs w:val="20"/>
-        </w:rPr>
-        <w:t xml:space="preserve"> </w:t>
-      </w:r>
-    </w:p>
-    <w:p>
-      <w:pPr>
+        <w:spacing w:line="360" w:lineRule="auto"/>
         <w:rPr>
           <w:iCs/>
           <w:sz w:val="20"/>
@@ -1976,15 +2030,7 @@
             <w:sz w:val="20"/>
             <w:szCs w:val="20"/>
           </w:rPr>
-          <m:t>,</m:t>
-        </m:r>
-        <m:r>
-          <w:rPr>
-            <w:rFonts w:ascii="Cambria Math" w:hAnsi="Cambria Math"/>
-            <w:sz w:val="20"/>
-            <w:szCs w:val="20"/>
-          </w:rPr>
-          <m:t>…</m:t>
+          <m:t>,…</m:t>
         </m:r>
         <m:sSub>
           <m:sSubPr>
@@ -2058,6 +2104,7 @@
     </w:p>
     <w:p>
       <w:pPr>
+        <w:spacing w:line="360" w:lineRule="auto"/>
         <w:rPr>
           <w:sz w:val="20"/>
           <w:szCs w:val="20"/>
@@ -2071,16 +2118,7 @@
             <w:szCs w:val="20"/>
             <w:lang w:val="en-US"/>
           </w:rPr>
-          <m:t>N</m:t>
-        </m:r>
-        <m:r>
-          <w:rPr>
-            <w:rFonts w:ascii="Cambria Math" w:hAnsi="Cambria Math"/>
-            <w:sz w:val="20"/>
-            <w:szCs w:val="20"/>
-            <w:lang w:val="en-US"/>
-          </w:rPr>
-          <m:t>I</m:t>
+          <m:t>NI</m:t>
         </m:r>
       </m:oMath>
       <w:r>
@@ -2088,23 +2126,7 @@
           <w:sz w:val="20"/>
           <w:szCs w:val="20"/>
         </w:rPr>
-        <w:t xml:space="preserve"> = Necessidade d</w:t>
-      </w:r>
-      <w:proofErr w:type="spellStart"/>
-      <w:r>
-        <w:rPr>
-          <w:sz w:val="20"/>
-          <w:szCs w:val="20"/>
-        </w:rPr>
-        <w:t>iária</w:t>
-      </w:r>
-      <w:proofErr w:type="spellEnd"/>
-      <w:r>
-        <w:rPr>
-          <w:sz w:val="20"/>
-          <w:szCs w:val="20"/>
-        </w:rPr>
-        <w:t xml:space="preserve"> da indústria</w:t>
+        <w:t xml:space="preserve"> = Necessidade diária da indústria</w:t>
       </w:r>
       <w:r>
         <w:rPr>
@@ -2116,6 +2138,7 @@
     </w:p>
     <w:p>
       <w:pPr>
+        <w:spacing w:line="360" w:lineRule="auto"/>
         <w:rPr>
           <w:sz w:val="20"/>
           <w:szCs w:val="20"/>
@@ -2124,9 +2147,11 @@
     </w:p>
     <w:p>
       <w:pPr>
-        <w:rPr>
-          <w:sz w:val="20"/>
-          <w:szCs w:val="20"/>
+        <w:spacing w:line="360" w:lineRule="auto"/>
+        <w:rPr>
+          <w:sz w:val="20"/>
+          <w:szCs w:val="20"/>
+          <w:u w:val="single"/>
         </w:rPr>
       </w:pPr>
       <w:r>
@@ -2134,6 +2159,7 @@
           <w:iCs/>
           <w:sz w:val="20"/>
           <w:szCs w:val="20"/>
+          <w:u w:val="single"/>
         </w:rPr>
         <w:t xml:space="preserve">b. </w:t>
       </w:r>
@@ -2141,12 +2167,14 @@
         <w:rPr>
           <w:sz w:val="20"/>
           <w:szCs w:val="20"/>
+          <w:u w:val="single"/>
         </w:rPr>
         <w:t>Quanto ao tempo de ciclo de transporte</w:t>
       </w:r>
     </w:p>
     <w:p>
       <w:pPr>
+        <w:spacing w:line="360" w:lineRule="auto"/>
         <w:rPr>
           <w:sz w:val="20"/>
           <w:szCs w:val="20"/>
@@ -2304,18 +2332,12 @@
           <w:sz w:val="20"/>
           <w:szCs w:val="20"/>
         </w:rPr>
-        <w:t xml:space="preserve"> </w:t>
-      </w:r>
-      <w:r>
-        <w:rPr>
-          <w:sz w:val="20"/>
-          <w:szCs w:val="20"/>
-        </w:rPr>
-        <w:t>um).</w:t>
+        <w:t xml:space="preserve"> um).</w:t>
       </w:r>
     </w:p>
     <w:p>
       <w:pPr>
+        <w:spacing w:line="360" w:lineRule="auto"/>
         <w:rPr>
           <w:sz w:val="20"/>
           <w:szCs w:val="20"/>
@@ -2816,6 +2838,7 @@
     </w:p>
     <w:p>
       <w:pPr>
+        <w:spacing w:line="360" w:lineRule="auto"/>
         <w:rPr>
           <w:sz w:val="20"/>
           <w:szCs w:val="20"/>
@@ -2831,6 +2854,7 @@
     </w:p>
     <w:p>
       <w:pPr>
+        <w:spacing w:line="360" w:lineRule="auto"/>
         <w:rPr>
           <w:sz w:val="20"/>
           <w:szCs w:val="20"/>
@@ -3012,27 +3036,12 @@
           <w:sz w:val="20"/>
           <w:szCs w:val="20"/>
         </w:rPr>
-        <w:t xml:space="preserve"> = Coeficiente de tempo de ciclo do caminh</w:t>
-      </w:r>
-      <w:proofErr w:type="spellStart"/>
-      <w:r>
-        <w:rPr>
-          <w:sz w:val="20"/>
-          <w:szCs w:val="20"/>
-        </w:rPr>
-        <w:t>ão</w:t>
-      </w:r>
-      <w:proofErr w:type="spellEnd"/>
-      <w:r>
-        <w:rPr>
-          <w:sz w:val="20"/>
-          <w:szCs w:val="20"/>
-        </w:rPr>
-        <w:t xml:space="preserve"> 1 na fazenda 1, 2, ... j;</w:t>
+        <w:t xml:space="preserve"> = Coeficiente de tempo de ciclo do caminhão 1 na fazenda 1, 2, ... j;</w:t>
       </w:r>
     </w:p>
     <w:p>
       <w:pPr>
+        <w:spacing w:line="360" w:lineRule="auto"/>
         <w:rPr>
           <w:sz w:val="20"/>
           <w:szCs w:val="20"/>
@@ -3219,6 +3228,7 @@
     </w:p>
     <w:p>
       <w:pPr>
+        <w:spacing w:line="360" w:lineRule="auto"/>
         <w:rPr>
           <w:sz w:val="20"/>
           <w:szCs w:val="20"/>
@@ -3280,6 +3290,7 @@
     </w:p>
     <w:p>
       <w:pPr>
+        <w:spacing w:line="360" w:lineRule="auto"/>
         <w:rPr>
           <w:sz w:val="20"/>
           <w:szCs w:val="20"/>
@@ -3288,15 +3299,18 @@
     </w:p>
     <w:p>
       <w:pPr>
-        <w:rPr>
-          <w:sz w:val="20"/>
-          <w:szCs w:val="20"/>
+        <w:spacing w:line="360" w:lineRule="auto"/>
+        <w:rPr>
+          <w:sz w:val="20"/>
+          <w:szCs w:val="20"/>
+          <w:u w:val="single"/>
         </w:rPr>
       </w:pPr>
       <w:r>
         <w:rPr>
           <w:sz w:val="20"/>
           <w:szCs w:val="20"/>
+          <w:u w:val="single"/>
         </w:rPr>
         <w:t xml:space="preserve">c. </w:t>
       </w:r>
@@ -3304,12 +3318,14 @@
         <w:rPr>
           <w:sz w:val="20"/>
           <w:szCs w:val="20"/>
+          <w:u w:val="single"/>
         </w:rPr>
         <w:t>Quanto ao tempo de carga dos caminhões</w:t>
       </w:r>
     </w:p>
     <w:p>
       <w:pPr>
+        <w:spacing w:line="360" w:lineRule="auto"/>
         <w:rPr>
           <w:sz w:val="20"/>
           <w:szCs w:val="20"/>
@@ -3453,18 +3469,12 @@
           <w:sz w:val="20"/>
           <w:szCs w:val="20"/>
         </w:rPr>
-        <w:t xml:space="preserve"> </w:t>
-      </w:r>
-      <w:r>
-        <w:rPr>
-          <w:sz w:val="20"/>
-          <w:szCs w:val="20"/>
-        </w:rPr>
-        <w:t>turno de 8 horas cada um).</w:t>
+        <w:t xml:space="preserve"> turno de 8 horas cada um).</w:t>
       </w:r>
     </w:p>
     <w:p>
       <w:pPr>
+        <w:spacing w:line="360" w:lineRule="auto"/>
         <w:rPr>
           <w:sz w:val="20"/>
           <w:szCs w:val="20"/>
@@ -3965,6 +3975,7 @@
     </w:p>
     <w:p>
       <w:pPr>
+        <w:spacing w:line="360" w:lineRule="auto"/>
         <w:rPr>
           <w:sz w:val="20"/>
           <w:szCs w:val="20"/>
@@ -3980,6 +3991,7 @@
     </w:p>
     <w:p>
       <w:pPr>
+        <w:spacing w:line="360" w:lineRule="auto"/>
         <w:rPr>
           <w:sz w:val="20"/>
           <w:szCs w:val="20"/>
@@ -4144,27 +4156,12 @@
           <w:sz w:val="20"/>
           <w:szCs w:val="20"/>
         </w:rPr>
-        <w:t xml:space="preserve"> = Coeficiente de tempo de carga do caminh</w:t>
-      </w:r>
-      <w:proofErr w:type="spellStart"/>
-      <w:r>
-        <w:rPr>
-          <w:sz w:val="20"/>
-          <w:szCs w:val="20"/>
-        </w:rPr>
-        <w:t>ão</w:t>
-      </w:r>
-      <w:proofErr w:type="spellEnd"/>
-      <w:r>
-        <w:rPr>
-          <w:sz w:val="20"/>
-          <w:szCs w:val="20"/>
-        </w:rPr>
-        <w:t xml:space="preserve"> 1, 2, ..., i, na fazenda j;</w:t>
+        <w:t xml:space="preserve"> = Coeficiente de tempo de carga do caminhão 1, 2, ..., i, na fazenda j;</w:t>
       </w:r>
     </w:p>
     <w:p>
       <w:pPr>
+        <w:spacing w:line="360" w:lineRule="auto"/>
         <w:rPr>
           <w:sz w:val="20"/>
           <w:szCs w:val="20"/>
@@ -4334,6 +4331,7 @@
     </w:p>
     <w:p>
       <w:pPr>
+        <w:spacing w:line="360" w:lineRule="auto"/>
         <w:rPr>
           <w:sz w:val="20"/>
           <w:szCs w:val="20"/>
@@ -4391,6 +4389,7 @@
     </w:p>
     <w:p>
       <w:pPr>
+        <w:spacing w:line="360" w:lineRule="auto"/>
         <w:rPr>
           <w:sz w:val="20"/>
           <w:szCs w:val="20"/>
@@ -4399,15 +4398,18 @@
     </w:p>
     <w:p>
       <w:pPr>
-        <w:rPr>
-          <w:sz w:val="20"/>
-          <w:szCs w:val="20"/>
+        <w:spacing w:line="360" w:lineRule="auto"/>
+        <w:rPr>
+          <w:sz w:val="20"/>
+          <w:szCs w:val="20"/>
+          <w:u w:val="single"/>
         </w:rPr>
       </w:pPr>
       <w:r>
         <w:rPr>
           <w:sz w:val="20"/>
           <w:szCs w:val="20"/>
+          <w:u w:val="single"/>
         </w:rPr>
         <w:t xml:space="preserve">d. </w:t>
       </w:r>
@@ -4415,12 +4417,14 @@
         <w:rPr>
           <w:sz w:val="20"/>
           <w:szCs w:val="20"/>
+          <w:u w:val="single"/>
         </w:rPr>
         <w:t>Quanto à disponibilidade de madeira da fazenda</w:t>
       </w:r>
     </w:p>
     <w:p>
       <w:pPr>
+        <w:spacing w:line="360" w:lineRule="auto"/>
         <w:rPr>
           <w:sz w:val="20"/>
           <w:szCs w:val="20"/>
@@ -4508,18 +4512,12 @@
           <w:sz w:val="20"/>
           <w:szCs w:val="20"/>
         </w:rPr>
-        <w:t xml:space="preserve"> </w:t>
-      </w:r>
-      <w:r>
-        <w:rPr>
-          <w:sz w:val="20"/>
-          <w:szCs w:val="20"/>
-        </w:rPr>
-        <w:t>fazenda j.</w:t>
+        <w:t xml:space="preserve"> fazenda j.</w:t>
       </w:r>
     </w:p>
     <w:p>
       <w:pPr>
+        <w:spacing w:line="360" w:lineRule="auto"/>
         <w:rPr>
           <w:sz w:val="20"/>
           <w:szCs w:val="20"/>
@@ -4975,6 +4973,7 @@
     </w:p>
     <w:p>
       <w:pPr>
+        <w:spacing w:line="360" w:lineRule="auto"/>
         <w:rPr>
           <w:sz w:val="20"/>
           <w:szCs w:val="20"/>
@@ -4990,6 +4989,7 @@
     </w:p>
     <w:p>
       <w:pPr>
+        <w:spacing w:line="360" w:lineRule="auto"/>
         <w:rPr>
           <w:sz w:val="20"/>
           <w:szCs w:val="20"/>
@@ -5159,6 +5159,7 @@
     </w:p>
     <w:p>
       <w:pPr>
+        <w:spacing w:line="360" w:lineRule="auto"/>
         <w:rPr>
           <w:sz w:val="20"/>
           <w:szCs w:val="20"/>
@@ -5328,6 +5329,7 @@
     </w:p>
     <w:p>
       <w:pPr>
+        <w:spacing w:line="360" w:lineRule="auto"/>
         <w:rPr>
           <w:sz w:val="20"/>
           <w:szCs w:val="20"/>
@@ -5385,6 +5387,7 @@
     </w:p>
     <w:p>
       <w:pPr>
+        <w:spacing w:line="360" w:lineRule="auto"/>
         <w:rPr>
           <w:sz w:val="20"/>
           <w:szCs w:val="20"/>
@@ -5393,15 +5396,18 @@
     </w:p>
     <w:p>
       <w:pPr>
-        <w:rPr>
-          <w:sz w:val="20"/>
-          <w:szCs w:val="20"/>
+        <w:spacing w:line="360" w:lineRule="auto"/>
+        <w:rPr>
+          <w:sz w:val="20"/>
+          <w:szCs w:val="20"/>
+          <w:u w:val="single"/>
         </w:rPr>
       </w:pPr>
       <w:r>
         <w:rPr>
           <w:sz w:val="20"/>
           <w:szCs w:val="20"/>
+          <w:u w:val="single"/>
         </w:rPr>
         <w:t xml:space="preserve">e. </w:t>
       </w:r>
@@ -5409,12 +5415,14 @@
         <w:rPr>
           <w:sz w:val="20"/>
           <w:szCs w:val="20"/>
+          <w:u w:val="single"/>
         </w:rPr>
         <w:t>Quanto ao comprimento da madeira a ser transportada</w:t>
       </w:r>
     </w:p>
     <w:p>
       <w:pPr>
+        <w:spacing w:line="360" w:lineRule="auto"/>
         <w:rPr>
           <w:sz w:val="20"/>
           <w:szCs w:val="20"/>
@@ -5446,6 +5454,20 @@
           <w:sz w:val="20"/>
           <w:szCs w:val="20"/>
         </w:rPr>
+        <w:t xml:space="preserve"> transportar todas as medidas ou comprimentos de toras disponibilizadas pelas fazendas. Como </w:t>
+      </w:r>
+      <w:r>
+        <w:rPr>
+          <w:sz w:val="20"/>
+          <w:szCs w:val="20"/>
+        </w:rPr>
+        <w:t>cada fazenda disponibiliza certa quantidade de</w:t>
+      </w:r>
+      <w:r>
+        <w:rPr>
+          <w:sz w:val="20"/>
+          <w:szCs w:val="20"/>
+        </w:rPr>
         <w:t xml:space="preserve"> </w:t>
       </w:r>
       <w:r>
@@ -5453,7 +5475,7 @@
           <w:sz w:val="20"/>
           <w:szCs w:val="20"/>
         </w:rPr>
-        <w:t>transportar todas as</w:t>
+        <w:t>medidas de madeira, e alguns caminhões estão</w:t>
       </w:r>
       <w:r>
         <w:rPr>
@@ -5467,7 +5489,7 @@
           <w:sz w:val="20"/>
           <w:szCs w:val="20"/>
         </w:rPr>
-        <w:t>medidas ou comprimentos</w:t>
+        <w:t>restritos ao transporte desse determinado</w:t>
       </w:r>
       <w:r>
         <w:rPr>
@@ -5481,7 +5503,7 @@
           <w:sz w:val="20"/>
           <w:szCs w:val="20"/>
         </w:rPr>
-        <w:t>de toras disponibilizadas pelas fazendas. Como</w:t>
+        <w:t>comprimento de madeira devido ao tipo de</w:t>
       </w:r>
       <w:r>
         <w:rPr>
@@ -5495,7 +5517,7 @@
           <w:sz w:val="20"/>
           <w:szCs w:val="20"/>
         </w:rPr>
-        <w:t>cada fazenda disponibiliza certa quantidade de</w:t>
+        <w:t>equipamento que possui, a somatória das</w:t>
       </w:r>
       <w:r>
         <w:rPr>
@@ -5509,7 +5531,7 @@
           <w:sz w:val="20"/>
           <w:szCs w:val="20"/>
         </w:rPr>
-        <w:t>medidas de madeira, e alguns caminhões estão</w:t>
+        <w:t>cargas dos caminhões, que não estão restritos</w:t>
       </w:r>
       <w:r>
         <w:rPr>
@@ -5523,7 +5545,7 @@
           <w:sz w:val="20"/>
           <w:szCs w:val="20"/>
         </w:rPr>
-        <w:t>restritos ao transporte desse determinado</w:t>
+        <w:t>ao transporte desse comprimento de madeira,</w:t>
       </w:r>
       <w:r>
         <w:rPr>
@@ -5537,7 +5559,7 @@
           <w:sz w:val="20"/>
           <w:szCs w:val="20"/>
         </w:rPr>
-        <w:t>comprimento de madeira devido ao tipo de</w:t>
+        <w:t>deve ser igual ou inferior ao total do</w:t>
       </w:r>
       <w:r>
         <w:rPr>
@@ -5551,7 +5573,7 @@
           <w:sz w:val="20"/>
           <w:szCs w:val="20"/>
         </w:rPr>
-        <w:t>equipamento que possui, a somatória das</w:t>
+        <w:t>comprimento de madeira disponibilizada pela</w:t>
       </w:r>
       <w:r>
         <w:rPr>
@@ -5565,62 +5587,6 @@
           <w:sz w:val="20"/>
           <w:szCs w:val="20"/>
         </w:rPr>
-        <w:t>cargas dos caminhões, que não estão restritos</w:t>
-      </w:r>
-      <w:r>
-        <w:rPr>
-          <w:sz w:val="20"/>
-          <w:szCs w:val="20"/>
-        </w:rPr>
-        <w:t xml:space="preserve"> </w:t>
-      </w:r>
-      <w:r>
-        <w:rPr>
-          <w:sz w:val="20"/>
-          <w:szCs w:val="20"/>
-        </w:rPr>
-        <w:t>ao transporte desse comprimento de madeira,</w:t>
-      </w:r>
-      <w:r>
-        <w:rPr>
-          <w:sz w:val="20"/>
-          <w:szCs w:val="20"/>
-        </w:rPr>
-        <w:t xml:space="preserve"> </w:t>
-      </w:r>
-      <w:r>
-        <w:rPr>
-          <w:sz w:val="20"/>
-          <w:szCs w:val="20"/>
-        </w:rPr>
-        <w:t>deve ser igual ou inferior ao total do</w:t>
-      </w:r>
-      <w:r>
-        <w:rPr>
-          <w:sz w:val="20"/>
-          <w:szCs w:val="20"/>
-        </w:rPr>
-        <w:t xml:space="preserve"> </w:t>
-      </w:r>
-      <w:r>
-        <w:rPr>
-          <w:sz w:val="20"/>
-          <w:szCs w:val="20"/>
-        </w:rPr>
-        <w:t>comprimento de madeira disponibilizada pela</w:t>
-      </w:r>
-      <w:r>
-        <w:rPr>
-          <w:sz w:val="20"/>
-          <w:szCs w:val="20"/>
-        </w:rPr>
-        <w:t xml:space="preserve"> </w:t>
-      </w:r>
-      <w:r>
-        <w:rPr>
-          <w:sz w:val="20"/>
-          <w:szCs w:val="20"/>
-        </w:rPr>
         <w:t>fazenda, cujo comprimento não seja restrito a</w:t>
       </w:r>
       <w:r>
@@ -5628,18 +5594,12 @@
           <w:sz w:val="20"/>
           <w:szCs w:val="20"/>
         </w:rPr>
-        <w:t xml:space="preserve"> </w:t>
-      </w:r>
-      <w:r>
-        <w:rPr>
-          <w:sz w:val="20"/>
-          <w:szCs w:val="20"/>
-        </w:rPr>
-        <w:t>este caminhão.</w:t>
+        <w:t xml:space="preserve"> este caminhão.</w:t>
       </w:r>
     </w:p>
     <w:p>
       <w:pPr>
+        <w:spacing w:line="360" w:lineRule="auto"/>
         <w:rPr>
           <w:sz w:val="20"/>
           <w:szCs w:val="20"/>
@@ -6161,6 +6121,7 @@
     </w:p>
     <w:p>
       <w:pPr>
+        <w:spacing w:line="360" w:lineRule="auto"/>
         <w:rPr>
           <w:sz w:val="20"/>
           <w:szCs w:val="20"/>
@@ -6176,6 +6137,7 @@
     </w:p>
     <w:p>
       <w:pPr>
+        <w:spacing w:line="360" w:lineRule="auto"/>
         <w:rPr>
           <w:sz w:val="20"/>
           <w:szCs w:val="20"/>
@@ -6340,27 +6302,12 @@
           <w:sz w:val="20"/>
           <w:szCs w:val="20"/>
         </w:rPr>
-        <w:t xml:space="preserve"> = Coeficiente de carga em toneladas do caminh</w:t>
-      </w:r>
-      <w:proofErr w:type="spellStart"/>
-      <w:r>
-        <w:rPr>
-          <w:sz w:val="20"/>
-          <w:szCs w:val="20"/>
-        </w:rPr>
-        <w:t>ão</w:t>
-      </w:r>
-      <w:proofErr w:type="spellEnd"/>
-      <w:r>
-        <w:rPr>
-          <w:sz w:val="20"/>
-          <w:szCs w:val="20"/>
-        </w:rPr>
-        <w:t xml:space="preserve"> i por fazenda j/c;</w:t>
+        <w:t xml:space="preserve"> = Coeficiente de carga em toneladas do caminhão i por fazenda j/c;</w:t>
       </w:r>
     </w:p>
     <w:p>
       <w:pPr>
+        <w:spacing w:line="360" w:lineRule="auto"/>
         <w:rPr>
           <w:sz w:val="20"/>
           <w:szCs w:val="20"/>
@@ -6530,6 +6477,7 @@
     </w:p>
     <w:p>
       <w:pPr>
+        <w:spacing w:line="360" w:lineRule="auto"/>
         <w:rPr>
           <w:sz w:val="20"/>
           <w:szCs w:val="20"/>
@@ -6606,6 +6554,7 @@
     </w:p>
     <w:p>
       <w:pPr>
+        <w:spacing w:line="360" w:lineRule="auto"/>
         <w:rPr>
           <w:sz w:val="20"/>
           <w:szCs w:val="20"/>
@@ -6614,22 +6563,27 @@
     </w:p>
     <w:p>
       <w:pPr>
-        <w:rPr>
-          <w:sz w:val="20"/>
-          <w:szCs w:val="20"/>
+        <w:spacing w:line="360" w:lineRule="auto"/>
+        <w:rPr>
+          <w:sz w:val="20"/>
+          <w:szCs w:val="20"/>
+          <w:u w:val="single"/>
         </w:rPr>
       </w:pPr>
       <w:r>
         <w:rPr>
           <w:sz w:val="20"/>
           <w:szCs w:val="20"/>
-        </w:rPr>
+          <w:u w:val="single"/>
+        </w:rPr>
+        <w:lastRenderedPageBreak/>
         <w:t xml:space="preserve">f. </w:t>
       </w:r>
       <w:r>
         <w:rPr>
           <w:sz w:val="20"/>
           <w:szCs w:val="20"/>
+          <w:u w:val="single"/>
         </w:rPr>
         <w:t>Quanto à carga horária mínima de trabalho</w:t>
       </w:r>
@@ -6637,19 +6591,14 @@
         <w:rPr>
           <w:sz w:val="20"/>
           <w:szCs w:val="20"/>
-        </w:rPr>
-        <w:t xml:space="preserve"> </w:t>
-      </w:r>
-      <w:r>
-        <w:rPr>
-          <w:sz w:val="20"/>
-          <w:szCs w:val="20"/>
-        </w:rPr>
-        <w:t>(utilização da variável binária Yi)</w:t>
+          <w:u w:val="single"/>
+        </w:rPr>
+        <w:t xml:space="preserve"> (utilização da variável binária Yi)</w:t>
       </w:r>
     </w:p>
     <w:p>
       <w:pPr>
+        <w:spacing w:line="360" w:lineRule="auto"/>
         <w:rPr>
           <w:sz w:val="20"/>
           <w:szCs w:val="20"/>
@@ -6849,18 +6798,12 @@
           <w:sz w:val="20"/>
           <w:szCs w:val="20"/>
         </w:rPr>
-        <w:t xml:space="preserve"> </w:t>
-      </w:r>
-      <w:r>
-        <w:rPr>
-          <w:sz w:val="20"/>
-          <w:szCs w:val="20"/>
-        </w:rPr>
-        <w:t>14 horas.</w:t>
+        <w:t xml:space="preserve"> 14 horas.</w:t>
       </w:r>
     </w:p>
     <w:p>
       <w:pPr>
+        <w:spacing w:line="360" w:lineRule="auto"/>
         <w:rPr>
           <w:sz w:val="20"/>
           <w:szCs w:val="20"/>
@@ -7441,6 +7384,7 @@
     </w:p>
     <w:p>
       <w:pPr>
+        <w:spacing w:line="360" w:lineRule="auto"/>
         <w:rPr>
           <w:sz w:val="20"/>
           <w:szCs w:val="20"/>
@@ -7456,6 +7400,7 @@
     </w:p>
     <w:p>
       <w:pPr>
+        <w:spacing w:line="360" w:lineRule="auto"/>
         <w:rPr>
           <w:sz w:val="20"/>
           <w:szCs w:val="20"/>
@@ -7637,27 +7582,12 @@
           <w:sz w:val="20"/>
           <w:szCs w:val="20"/>
         </w:rPr>
-        <w:t xml:space="preserve"> = Coeficiente de te</w:t>
-      </w:r>
-      <w:proofErr w:type="spellStart"/>
-      <w:r>
-        <w:rPr>
-          <w:sz w:val="20"/>
-          <w:szCs w:val="20"/>
-        </w:rPr>
-        <w:t>mpo</w:t>
-      </w:r>
-      <w:proofErr w:type="spellEnd"/>
-      <w:r>
-        <w:rPr>
-          <w:sz w:val="20"/>
-          <w:szCs w:val="20"/>
-        </w:rPr>
-        <w:t xml:space="preserve"> de ciclo do caminhão 1 na fazenda 1,2, ..., j;</w:t>
+        <w:t xml:space="preserve"> = Coeficiente de tempo de ciclo do caminhão 1 na fazenda 1,2, ..., j;</w:t>
       </w:r>
     </w:p>
     <w:p>
       <w:pPr>
+        <w:spacing w:line="360" w:lineRule="auto"/>
         <w:rPr>
           <w:sz w:val="20"/>
           <w:szCs w:val="20"/>
@@ -7844,6 +7774,7 @@
     </w:p>
     <w:p>
       <w:pPr>
+        <w:spacing w:line="360" w:lineRule="auto"/>
         <w:rPr>
           <w:sz w:val="20"/>
           <w:szCs w:val="20"/>
@@ -7905,6 +7836,7 @@
     </w:p>
     <w:p>
       <w:pPr>
+        <w:spacing w:line="360" w:lineRule="auto"/>
         <w:rPr>
           <w:sz w:val="20"/>
           <w:szCs w:val="20"/>
@@ -7957,6 +7889,7 @@
     </w:p>
     <w:p>
       <w:pPr>
+        <w:spacing w:line="360" w:lineRule="auto"/>
         <w:rPr>
           <w:sz w:val="20"/>
           <w:szCs w:val="20"/>
@@ -7965,6 +7898,7 @@
     </w:p>
     <w:p>
       <w:pPr>
+        <w:spacing w:line="360" w:lineRule="auto"/>
         <w:rPr>
           <w:sz w:val="20"/>
           <w:szCs w:val="20"/>
@@ -7973,6 +7907,7 @@
     </w:p>
     <w:p>
       <w:pPr>
+        <w:spacing w:line="360" w:lineRule="auto"/>
         <w:rPr>
           <w:sz w:val="20"/>
           <w:szCs w:val="20"/>
@@ -7980,10 +7915,10 @@
       </w:pPr>
     </w:p>
     <w:sectPr>
-      <w:footerReference w:type="even" r:id="rId6"/>
-      <w:footerReference w:type="default" r:id="rId7"/>
-      <w:pgSz w:w="11901" w:h="16840"/>
-      <w:pgMar w:top="1440" w:right="1440" w:bottom="1440" w:left="1440" w:header="709" w:footer="709" w:gutter="0"/>
+      <w:footerReference w:type="even" r:id="rId7"/>
+      <w:footerReference w:type="default" r:id="rId8"/>
+      <w:pgSz w:w="11901" w:h="16817"/>
+      <w:pgMar w:top="1701" w:right="1134" w:bottom="1134" w:left="1701" w:header="709" w:footer="709" w:gutter="0"/>
       <w:cols w:space="708"/>
       <w:docGrid w:linePitch="360"/>
     </w:sectPr>
@@ -8787,6 +8722,7 @@
   <w:style w:type="character" w:default="1" w:styleId="DefaultParagraphFont">
     <w:name w:val="Default Paragraph Font"/>
     <w:uiPriority w:val="1"/>
+    <w:semiHidden/>
     <w:unhideWhenUsed/>
   </w:style>
   <w:style w:type="table" w:default="1" w:styleId="TableNormal">
@@ -9552,4 +9488,16 @@
     </a:ext>
   </a:extLst>
 </a:theme>
+</file>
+
+<file path=customXml/item1.xml><?xml version="1.0" encoding="utf-8"?>
+<b:Sources xmlns:b="http://schemas.openxmlformats.org/officeDocument/2006/bibliography" xmlns="http://schemas.openxmlformats.org/officeDocument/2006/bibliography" SelectedStyle="/APASixthEditionOfficeOnline.xsl" StyleName="APA" Version="6"/>
+</file>
+
+<file path=customXml/itemProps1.xml><?xml version="1.0" encoding="utf-8"?>
+<ds:datastoreItem xmlns:ds="http://schemas.openxmlformats.org/officeDocument/2006/customXml" ds:itemID="{C62B0801-9A51-8F42-9200-991D266F23F5}">
+  <ds:schemaRefs>
+    <ds:schemaRef ds:uri="http://schemas.openxmlformats.org/officeDocument/2006/bibliography"/>
+  </ds:schemaRefs>
+</ds:datastoreItem>
 </file>
</xml_diff>

<commit_message>
Add: MATLAB + update: Programação Linear
</commit_message>
<xml_diff>
--- a/4-Iniciacao-Programacao-Linear/Aula-01/Avaliacao-1/Programacao-Linear-Atividade-Avaliativa-1.docx
+++ b/4-Iniciacao-Programacao-Linear/Aula-01/Avaliacao-1/Programacao-Linear-Atividade-Avaliativa-1.docx
@@ -45,7 +45,7 @@
           <w:sz w:val="20"/>
           <w:szCs w:val="20"/>
         </w:rPr>
-        <w:t>Aluna: Cintia Izumi Shinoda</w:t>
+        <w:t>Primeira Atividade Avaliativa</w:t>
       </w:r>
     </w:p>
     <w:p>
@@ -61,7 +61,7 @@
           <w:sz w:val="20"/>
           <w:szCs w:val="20"/>
         </w:rPr>
-        <w:t>Primeira Atividade Avaliativa</w:t>
+        <w:t>Aluna: Cintia Izumi Shinoda</w:t>
       </w:r>
     </w:p>
     <w:p>
@@ -9495,7 +9495,7 @@
 </file>
 
 <file path=customXml/itemProps1.xml><?xml version="1.0" encoding="utf-8"?>
-<ds:datastoreItem xmlns:ds="http://schemas.openxmlformats.org/officeDocument/2006/customXml" ds:itemID="{C62B0801-9A51-8F42-9200-991D266F23F5}">
+<ds:datastoreItem xmlns:ds="http://schemas.openxmlformats.org/officeDocument/2006/customXml" ds:itemID="{26B0E489-912E-D448-90BC-5902F9C10B30}">
   <ds:schemaRefs>
     <ds:schemaRef ds:uri="http://schemas.openxmlformats.org/officeDocument/2006/bibliography"/>
   </ds:schemaRefs>

</xml_diff>